<commit_message>
Updated for final submission
</commit_message>
<xml_diff>
--- a/ProjectReport/ISS ChatBot Project Report.docx
+++ b/ProjectReport/ISS ChatBot Project Report.docx
@@ -21,41 +21,39 @@
           <w:szCs w:val="56"/>
         </w:rPr>
       </w:pPr>
-    </w:p>
-    <w:p>
-      <w:pPr>
-        <w:jc w:val="center"/>
+      <w:r>
         <w:rPr>
           <w:rFonts w:ascii="Arial" w:hAnsi="Arial" w:cs="Arial"/>
           <w:sz w:val="56"/>
           <w:szCs w:val="56"/>
         </w:rPr>
-      </w:pPr>
-      <w:r>
+        <w:t>M.Tech (IS)</w:t>
+      </w:r>
+    </w:p>
+    <w:p>
+      <w:pPr>
+        <w:jc w:val="center"/>
         <w:rPr>
           <w:rFonts w:ascii="Arial" w:hAnsi="Arial" w:cs="Arial"/>
           <w:sz w:val="56"/>
           <w:szCs w:val="56"/>
         </w:rPr>
-        <w:t>M.Tech (IS)</w:t>
-      </w:r>
-    </w:p>
-    <w:p>
-      <w:pPr>
-        <w:jc w:val="center"/>
+      </w:pPr>
+      <w:r>
         <w:rPr>
           <w:rFonts w:ascii="Arial" w:hAnsi="Arial" w:cs="Arial"/>
           <w:sz w:val="56"/>
           <w:szCs w:val="56"/>
         </w:rPr>
-      </w:pPr>
+        <w:t>Cognitive Systems</w:t>
+      </w:r>
       <w:r>
         <w:rPr>
           <w:rFonts w:ascii="Arial" w:hAnsi="Arial" w:cs="Arial"/>
           <w:sz w:val="56"/>
           <w:szCs w:val="56"/>
         </w:rPr>
-        <w:t>Cognitive Systems</w:t>
+        <w:t xml:space="preserve"> </w:t>
       </w:r>
       <w:r>
         <w:rPr>
@@ -63,7 +61,7 @@
           <w:sz w:val="56"/>
           <w:szCs w:val="56"/>
         </w:rPr>
-        <w:t xml:space="preserve"> </w:t>
+        <w:t xml:space="preserve">Group </w:t>
       </w:r>
       <w:r>
         <w:rPr>
@@ -71,14 +69,6 @@
           <w:sz w:val="56"/>
           <w:szCs w:val="56"/>
         </w:rPr>
-        <w:t xml:space="preserve">Group </w:t>
-      </w:r>
-      <w:r>
-        <w:rPr>
-          <w:rFonts w:ascii="Arial" w:hAnsi="Arial" w:cs="Arial"/>
-          <w:sz w:val="56"/>
-          <w:szCs w:val="56"/>
-        </w:rPr>
         <w:t>Project</w:t>
       </w:r>
     </w:p>
@@ -97,197 +87,244 @@
           <w:sz w:val="44"/>
           <w:szCs w:val="44"/>
         </w:rPr>
-        <w:t xml:space="preserve">NUS </w:t>
-      </w:r>
-      <w:r>
+        <w:t>ISS Chatbot</w:t>
+      </w:r>
+    </w:p>
+    <w:p>
+      <w:pPr>
+        <w:jc w:val="center"/>
         <w:rPr>
           <w:rFonts w:ascii="Arial" w:hAnsi="Arial" w:cs="Arial"/>
           <w:sz w:val="44"/>
           <w:szCs w:val="44"/>
         </w:rPr>
-        <w:t>ISS Chatbot</w:t>
-      </w:r>
-      <w:r>
+      </w:pPr>
+    </w:p>
+    <w:p>
+      <w:pPr>
+        <w:jc w:val="center"/>
+        <w:rPr>
+          <w:rFonts w:ascii="Arial" w:hAnsi="Arial" w:cs="Arial"/>
+          <w:sz w:val="48"/>
+          <w:szCs w:val="48"/>
+        </w:rPr>
+      </w:pPr>
+      <w:r>
+        <w:rPr>
+          <w:rFonts w:ascii="Arial" w:hAnsi="Arial" w:cs="Arial"/>
+          <w:sz w:val="48"/>
+          <w:szCs w:val="48"/>
+        </w:rPr>
+        <w:t>Team Members</w:t>
+      </w:r>
+    </w:p>
+    <w:p>
+      <w:pPr>
+        <w:jc w:val="center"/>
+        <w:rPr>
+          <w:rFonts w:ascii="Arial" w:hAnsi="Arial" w:cs="Arial"/>
+          <w:color w:val="333333"/>
+          <w:sz w:val="32"/>
+          <w:szCs w:val="32"/>
+          <w:shd w:val="clear" w:color="auto" w:fill="FFFFFF"/>
+        </w:rPr>
+      </w:pPr>
+      <w:r>
+        <w:rPr>
+          <w:rFonts w:ascii="Arial" w:hAnsi="Arial" w:cs="Arial"/>
+          <w:color w:val="333333"/>
+          <w:sz w:val="32"/>
+          <w:szCs w:val="32"/>
+          <w:shd w:val="clear" w:color="auto" w:fill="FFFFFF"/>
+        </w:rPr>
+        <w:t>SUDALAIANDI RAJA SUDALAIMUTHU</w:t>
+      </w:r>
+    </w:p>
+    <w:p>
+      <w:pPr>
+        <w:jc w:val="center"/>
+        <w:rPr>
+          <w:rFonts w:ascii="Arial" w:hAnsi="Arial" w:cs="Arial"/>
+          <w:color w:val="333333"/>
+          <w:sz w:val="32"/>
+          <w:szCs w:val="32"/>
+          <w:shd w:val="clear" w:color="auto" w:fill="FFFFFF"/>
+        </w:rPr>
+      </w:pPr>
+      <w:r>
+        <w:rPr>
+          <w:rFonts w:ascii="Arial" w:hAnsi="Arial" w:cs="Arial"/>
+          <w:color w:val="333333"/>
+          <w:sz w:val="32"/>
+          <w:szCs w:val="32"/>
+          <w:shd w:val="clear" w:color="auto" w:fill="FFFFFF"/>
+        </w:rPr>
+        <w:t>JAYARAMAN REVATHI</w:t>
+      </w:r>
+    </w:p>
+    <w:p>
+      <w:pPr>
+        <w:jc w:val="center"/>
+        <w:rPr>
+          <w:rFonts w:ascii="Arial" w:hAnsi="Arial" w:cs="Arial"/>
+          <w:color w:val="333333"/>
+          <w:sz w:val="32"/>
+          <w:szCs w:val="32"/>
+          <w:shd w:val="clear" w:color="auto" w:fill="FFFFFF"/>
+        </w:rPr>
+      </w:pPr>
+      <w:r>
+        <w:rPr>
+          <w:rFonts w:ascii="Arial" w:hAnsi="Arial" w:cs="Arial"/>
+          <w:color w:val="333333"/>
+          <w:sz w:val="32"/>
+          <w:szCs w:val="32"/>
+          <w:shd w:val="clear" w:color="auto" w:fill="FFFFFF"/>
+        </w:rPr>
+        <w:t>JAYASRI RAGHUNATHAN</w:t>
+      </w:r>
+    </w:p>
+    <w:p>
+      <w:pPr>
+        <w:jc w:val="center"/>
         <w:rPr>
           <w:rFonts w:ascii="Arial" w:hAnsi="Arial" w:cs="Arial"/>
           <w:sz w:val="44"/>
           <w:szCs w:val="44"/>
         </w:rPr>
-        <w:t xml:space="preserve"> Agent</w:t>
-      </w:r>
+      </w:pPr>
+      <w:r>
+        <w:rPr>
+          <w:rFonts w:ascii="Arial" w:hAnsi="Arial" w:cs="Arial"/>
+          <w:color w:val="333333"/>
+          <w:sz w:val="32"/>
+          <w:szCs w:val="32"/>
+          <w:shd w:val="clear" w:color="auto" w:fill="FFFFFF"/>
+        </w:rPr>
+        <w:t>SUNIL VARGHESE</w:t>
+      </w:r>
+    </w:p>
+    <w:p>
+      <w:pPr>
+        <w:jc w:val="center"/>
+        <w:rPr>
+          <w:rFonts w:ascii="Arial" w:hAnsi="Arial" w:cs="Arial"/>
+          <w:sz w:val="28"/>
+          <w:szCs w:val="28"/>
+        </w:rPr>
+      </w:pPr>
+    </w:p>
+    <w:p>
+      <w:pPr>
+        <w:jc w:val="center"/>
+        <w:rPr>
+          <w:rFonts w:ascii="Arial" w:hAnsi="Arial" w:cs="Arial"/>
+          <w:sz w:val="28"/>
+          <w:szCs w:val="28"/>
+        </w:rPr>
+      </w:pPr>
+    </w:p>
+    <w:p>
+      <w:pPr>
+        <w:jc w:val="center"/>
+        <w:rPr>
+          <w:rFonts w:ascii="Arial" w:hAnsi="Arial" w:cs="Arial"/>
+          <w:sz w:val="28"/>
+          <w:szCs w:val="28"/>
+        </w:rPr>
+      </w:pPr>
+    </w:p>
+    <w:p>
+      <w:pPr>
+        <w:jc w:val="center"/>
+        <w:rPr>
+          <w:rFonts w:ascii="Arial" w:hAnsi="Arial" w:cs="Arial"/>
+          <w:sz w:val="28"/>
+          <w:szCs w:val="28"/>
+        </w:rPr>
+      </w:pPr>
+    </w:p>
+    <w:p>
+      <w:pPr>
+        <w:jc w:val="center"/>
+        <w:rPr>
+          <w:rFonts w:ascii="Arial" w:hAnsi="Arial" w:cs="Arial"/>
+          <w:sz w:val="28"/>
+          <w:szCs w:val="28"/>
+        </w:rPr>
+      </w:pPr>
+    </w:p>
+    <w:p>
+      <w:pPr>
+        <w:jc w:val="center"/>
+        <w:rPr>
+          <w:rFonts w:ascii="Arial" w:hAnsi="Arial" w:cs="Arial"/>
+          <w:sz w:val="28"/>
+          <w:szCs w:val="28"/>
+        </w:rPr>
+      </w:pPr>
+    </w:p>
+    <w:p>
+      <w:pPr>
+        <w:jc w:val="center"/>
+        <w:rPr>
+          <w:rFonts w:ascii="Arial" w:hAnsi="Arial" w:cs="Arial"/>
+          <w:sz w:val="28"/>
+          <w:szCs w:val="28"/>
+        </w:rPr>
+      </w:pPr>
+    </w:p>
+    <w:p>
+      <w:pPr>
+        <w:jc w:val="center"/>
+        <w:rPr>
+          <w:rFonts w:ascii="Arial" w:hAnsi="Arial" w:cs="Arial"/>
+          <w:sz w:val="28"/>
+          <w:szCs w:val="28"/>
+        </w:rPr>
+      </w:pPr>
+    </w:p>
+    <w:p>
+      <w:pPr>
+        <w:jc w:val="center"/>
+        <w:rPr>
+          <w:rFonts w:ascii="Arial" w:hAnsi="Arial" w:cs="Arial"/>
+          <w:sz w:val="28"/>
+          <w:szCs w:val="28"/>
+        </w:rPr>
+      </w:pPr>
+    </w:p>
+    <w:p>
+      <w:pPr>
+        <w:jc w:val="center"/>
+        <w:rPr>
+          <w:rFonts w:ascii="Arial" w:hAnsi="Arial" w:cs="Arial"/>
+          <w:sz w:val="28"/>
+          <w:szCs w:val="28"/>
+        </w:rPr>
+      </w:pPr>
+    </w:p>
+    <w:p>
+      <w:pPr>
+        <w:jc w:val="center"/>
+        <w:rPr>
+          <w:rFonts w:ascii="Arial" w:hAnsi="Arial" w:cs="Arial"/>
+          <w:sz w:val="28"/>
+          <w:szCs w:val="28"/>
+        </w:rPr>
+      </w:pPr>
+    </w:p>
+    <w:p>
+      <w:pPr>
+        <w:jc w:val="center"/>
+        <w:rPr>
+          <w:rFonts w:ascii="Arial" w:hAnsi="Arial" w:cs="Arial"/>
+          <w:sz w:val="28"/>
+          <w:szCs w:val="28"/>
+        </w:rPr>
+      </w:pPr>
       <w:bookmarkStart w:id="0" w:name="_GoBack"/>
       <w:bookmarkEnd w:id="0"/>
-    </w:p>
-    <w:p>
-      <w:pPr>
-        <w:jc w:val="center"/>
-        <w:rPr>
-          <w:rFonts w:ascii="Arial" w:hAnsi="Arial" w:cs="Arial"/>
-          <w:sz w:val="44"/>
-          <w:szCs w:val="44"/>
-        </w:rPr>
-      </w:pPr>
-    </w:p>
-    <w:p>
-      <w:pPr>
-        <w:jc w:val="center"/>
-        <w:rPr>
-          <w:rFonts w:ascii="Arial" w:hAnsi="Arial" w:cs="Arial"/>
-          <w:sz w:val="48"/>
-          <w:szCs w:val="48"/>
-        </w:rPr>
-      </w:pPr>
-      <w:r>
-        <w:rPr>
-          <w:rFonts w:ascii="Arial" w:hAnsi="Arial" w:cs="Arial"/>
-          <w:sz w:val="48"/>
-          <w:szCs w:val="48"/>
-        </w:rPr>
-        <w:t>Team Members</w:t>
-      </w:r>
-    </w:p>
-    <w:p>
-      <w:pPr>
-        <w:jc w:val="center"/>
-        <w:rPr>
-          <w:rFonts w:ascii="Arial" w:hAnsi="Arial" w:cs="Arial"/>
-          <w:color w:val="333333"/>
-          <w:sz w:val="32"/>
-          <w:szCs w:val="32"/>
-          <w:shd w:val="clear" w:color="auto" w:fill="FFFFFF"/>
-        </w:rPr>
-      </w:pPr>
-      <w:r>
-        <w:rPr>
-          <w:rFonts w:ascii="Arial" w:hAnsi="Arial" w:cs="Arial"/>
-          <w:color w:val="333333"/>
-          <w:sz w:val="32"/>
-          <w:szCs w:val="32"/>
-          <w:shd w:val="clear" w:color="auto" w:fill="FFFFFF"/>
-        </w:rPr>
-        <w:t>SUDALAIANDI RAJA SUDALAIMUTHU</w:t>
-      </w:r>
-    </w:p>
-    <w:p>
-      <w:pPr>
-        <w:jc w:val="center"/>
-        <w:rPr>
-          <w:rFonts w:ascii="Arial" w:hAnsi="Arial" w:cs="Arial"/>
-          <w:color w:val="333333"/>
-          <w:sz w:val="32"/>
-          <w:szCs w:val="32"/>
-          <w:shd w:val="clear" w:color="auto" w:fill="FFFFFF"/>
-        </w:rPr>
-      </w:pPr>
-      <w:r>
-        <w:rPr>
-          <w:rFonts w:ascii="Arial" w:hAnsi="Arial" w:cs="Arial"/>
-          <w:color w:val="333333"/>
-          <w:sz w:val="32"/>
-          <w:szCs w:val="32"/>
-          <w:shd w:val="clear" w:color="auto" w:fill="FFFFFF"/>
-        </w:rPr>
-        <w:t>JAYARAMAN REVATHI</w:t>
-      </w:r>
-    </w:p>
-    <w:p>
-      <w:pPr>
-        <w:jc w:val="center"/>
-        <w:rPr>
-          <w:rFonts w:ascii="Arial" w:hAnsi="Arial" w:cs="Arial"/>
-          <w:color w:val="333333"/>
-          <w:sz w:val="32"/>
-          <w:szCs w:val="32"/>
-          <w:shd w:val="clear" w:color="auto" w:fill="FFFFFF"/>
-        </w:rPr>
-      </w:pPr>
-      <w:r>
-        <w:rPr>
-          <w:rFonts w:ascii="Arial" w:hAnsi="Arial" w:cs="Arial"/>
-          <w:color w:val="333333"/>
-          <w:sz w:val="32"/>
-          <w:szCs w:val="32"/>
-          <w:shd w:val="clear" w:color="auto" w:fill="FFFFFF"/>
-        </w:rPr>
-        <w:t>JAYASRI RAGHUNATHAN</w:t>
-      </w:r>
-    </w:p>
-    <w:p>
-      <w:pPr>
-        <w:jc w:val="center"/>
-        <w:rPr>
-          <w:rFonts w:ascii="Arial" w:hAnsi="Arial" w:cs="Arial"/>
-          <w:sz w:val="44"/>
-          <w:szCs w:val="44"/>
-        </w:rPr>
-      </w:pPr>
-      <w:r>
-        <w:rPr>
-          <w:rFonts w:ascii="Arial" w:hAnsi="Arial" w:cs="Arial"/>
-          <w:color w:val="333333"/>
-          <w:sz w:val="32"/>
-          <w:szCs w:val="32"/>
-          <w:shd w:val="clear" w:color="auto" w:fill="FFFFFF"/>
-        </w:rPr>
-        <w:t>SUNIL VARGHESE</w:t>
-      </w:r>
-    </w:p>
-    <w:p>
-      <w:pPr>
-        <w:jc w:val="center"/>
-        <w:rPr>
-          <w:rFonts w:ascii="Arial" w:hAnsi="Arial" w:cs="Arial"/>
-          <w:sz w:val="28"/>
-          <w:szCs w:val="28"/>
-        </w:rPr>
-      </w:pPr>
-    </w:p>
-    <w:p>
-      <w:pPr>
-        <w:rPr>
-          <w:rFonts w:ascii="Arial" w:hAnsi="Arial" w:cs="Arial"/>
-          <w:sz w:val="28"/>
-          <w:szCs w:val="28"/>
-        </w:rPr>
-      </w:pPr>
-      <w:r>
-        <w:rPr>
-          <w:rFonts w:ascii="Arial" w:hAnsi="Arial" w:cs="Arial"/>
-          <w:sz w:val="28"/>
-          <w:szCs w:val="28"/>
-        </w:rPr>
-        <w:br w:type="page"/>
-      </w:r>
-    </w:p>
-    <w:p>
-      <w:pPr>
-        <w:jc w:val="center"/>
-        <w:rPr>
-          <w:rFonts w:ascii="Arial" w:hAnsi="Arial" w:cs="Arial"/>
-          <w:sz w:val="28"/>
-          <w:szCs w:val="28"/>
-        </w:rPr>
-      </w:pPr>
-    </w:p>
-    <w:p>
-      <w:pPr>
-        <w:jc w:val="center"/>
-        <w:rPr>
-          <w:rFonts w:ascii="Arial" w:hAnsi="Arial" w:cs="Arial"/>
-          <w:sz w:val="28"/>
-          <w:szCs w:val="28"/>
-        </w:rPr>
-      </w:pPr>
-    </w:p>
-    <w:p>
-      <w:pPr>
-        <w:jc w:val="center"/>
-        <w:rPr>
-          <w:rFonts w:ascii="Arial" w:hAnsi="Arial" w:cs="Arial"/>
-          <w:sz w:val="28"/>
-          <w:szCs w:val="28"/>
-        </w:rPr>
-      </w:pPr>
     </w:p>
     <w:p>
       <w:pPr>
@@ -645,10 +682,8 @@
       <w:pPr>
         <w:rPr>
           <w:rFonts w:ascii="Arial" w:hAnsi="Arial" w:cs="Arial"/>
-          <w:color w:val="FF0000"/>
-          <w:sz w:val="16"/>
-          <w:szCs w:val="16"/>
-          <w:shd w:val="clear" w:color="auto" w:fill="FFFFFF"/>
+          <w:sz w:val="28"/>
+          <w:szCs w:val="28"/>
         </w:rPr>
       </w:pPr>
       <w:r>
@@ -661,38 +696,9 @@
         </w:rPr>
         <w:t xml:space="preserve">Project Git Repository : </w:t>
       </w:r>
-      <w:hyperlink r:id="rId8" w:history="1">
-        <w:r>
-          <w:rPr>
-            <w:rStyle w:val="Hyperlink"/>
-            <w:rFonts w:ascii="Consolas" w:hAnsi="Consolas"/>
-            <w:color w:val="FF0000"/>
-            <w:sz w:val="16"/>
-            <w:szCs w:val="16"/>
-            <w:shd w:val="clear" w:color="auto" w:fill="FFFFFF"/>
-          </w:rPr>
-          <w:t>https://github.com/aivoyagers/IRS-RS-2019-03-09-IS1PT-GRP-aiVoyagers-irs-Intelligent-Rapid-Shuttle.git</w:t>
-        </w:r>
-      </w:hyperlink>
-      <w:r>
-        <w:rPr>
-          <w:rFonts w:ascii="Consolas" w:hAnsi="Consolas"/>
-          <w:color w:val="FF0000"/>
-          <w:sz w:val="16"/>
-          <w:szCs w:val="16"/>
-          <w:shd w:val="clear" w:color="auto" w:fill="FFFFFF"/>
-        </w:rPr>
-        <w:t xml:space="preserve"> </w:t>
-      </w:r>
-    </w:p>
-    <w:p>
-      <w:pPr>
-        <w:rPr>
-          <w:rFonts w:ascii="Arial" w:hAnsi="Arial" w:cs="Arial"/>
-          <w:sz w:val="28"/>
-          <w:szCs w:val="28"/>
-        </w:rPr>
-      </w:pPr>
+      <w:r>
+        <w:t>https://github.com/aivoyagers/IRS-CS-2019-04-27-IS1PT-GRP02-aiVoyagers-NUS-ISS-ChatBot.git</w:t>
+      </w:r>
     </w:p>
     <w:p>
       <w:pPr>
@@ -1098,7 +1104,7 @@
         </w:rPr>
         <w:t xml:space="preserve"> voice recognition, </w:t>
       </w:r>
-      <w:hyperlink r:id="rId9" w:tooltip="Natural language understanding" w:history="1">
+      <w:hyperlink r:id="rId8" w:tooltip="Natural language understanding" w:history="1">
         <w:r>
           <w:rPr>
             <w:rFonts w:ascii="Arial" w:hAnsi="Arial" w:cs="Arial"/>
@@ -1152,6 +1158,7 @@
           <w:sz w:val="28"/>
           <w:szCs w:val="28"/>
         </w:rPr>
+        <w:lastRenderedPageBreak/>
         <w:t>PROJECT SOLUTION</w:t>
       </w:r>
     </w:p>
@@ -1465,10 +1472,790 @@
           <w:noProof/>
         </w:rPr>
         <w:drawing>
-          <wp:inline distT="0" distB="0" distL="0" distR="0" wp14:anchorId="2BCA64F1" wp14:editId="0E8F494C">
+          <wp:inline distT="0" distB="0" distL="0" distR="0" wp14:anchorId="0A16C1BF" wp14:editId="26136F57">
             <wp:extent cx="6096528" cy="3429297"/>
             <wp:effectExtent l="0" t="0" r="0" b="0"/>
-            <wp:docPr id="6" name="Picture 6"/>
+            <wp:docPr id="20" name="Picture 20"/>
+            <wp:cNvGraphicFramePr>
+              <a:graphicFrameLocks xmlns:a="http://schemas.openxmlformats.org/drawingml/2006/main" noChangeAspect="1"/>
+            </wp:cNvGraphicFramePr>
+            <a:graphic xmlns:a="http://schemas.openxmlformats.org/drawingml/2006/main">
+              <a:graphicData uri="http://schemas.openxmlformats.org/drawingml/2006/picture">
+                <pic:pic xmlns:pic="http://schemas.openxmlformats.org/drawingml/2006/picture">
+                  <pic:nvPicPr>
+                    <pic:cNvPr id="1" name=""/>
+                    <pic:cNvPicPr/>
+                  </pic:nvPicPr>
+                  <pic:blipFill>
+                    <a:blip r:embed="rId9"/>
+                    <a:stretch>
+                      <a:fillRect/>
+                    </a:stretch>
+                  </pic:blipFill>
+                  <pic:spPr>
+                    <a:xfrm>
+                      <a:off x="0" y="0"/>
+                      <a:ext cx="6096528" cy="3429297"/>
+                    </a:xfrm>
+                    <a:prstGeom prst="rect">
+                      <a:avLst/>
+                    </a:prstGeom>
+                  </pic:spPr>
+                </pic:pic>
+              </a:graphicData>
+            </a:graphic>
+          </wp:inline>
+        </w:drawing>
+      </w:r>
+    </w:p>
+    <w:p>
+      <w:pPr>
+        <w:rPr>
+          <w:rFonts w:ascii="Arial" w:hAnsi="Arial" w:cs="Arial"/>
+          <w:noProof/>
+        </w:rPr>
+      </w:pPr>
+    </w:p>
+    <w:p>
+      <w:pPr>
+        <w:jc w:val="both"/>
+        <w:rPr>
+          <w:rFonts w:ascii="Arial" w:hAnsi="Arial" w:cs="Arial"/>
+          <w:noProof/>
+        </w:rPr>
+      </w:pPr>
+      <w:r>
+        <w:rPr>
+          <w:rFonts w:ascii="Arial" w:hAnsi="Arial" w:cs="Arial"/>
+          <w:noProof/>
+        </w:rPr>
+        <w:t>Below are the list of System components involved as part of this project.</w:t>
+      </w:r>
+    </w:p>
+    <w:p>
+      <w:pPr>
+        <w:pStyle w:val="ListParagraph"/>
+        <w:ind w:left="270"/>
+        <w:jc w:val="both"/>
+        <w:rPr>
+          <w:rFonts w:ascii="Arial" w:hAnsi="Arial" w:cs="Arial"/>
+          <w:noProof/>
+        </w:rPr>
+      </w:pPr>
+    </w:p>
+    <w:p>
+      <w:pPr>
+        <w:pStyle w:val="ListParagraph"/>
+        <w:numPr>
+          <w:ilvl w:val="0"/>
+          <w:numId w:val="34"/>
+        </w:numPr>
+        <w:ind w:left="270" w:hanging="270"/>
+        <w:jc w:val="both"/>
+        <w:rPr>
+          <w:rFonts w:ascii="Arial" w:hAnsi="Arial" w:cs="Arial"/>
+          <w:noProof/>
+        </w:rPr>
+      </w:pPr>
+      <w:r>
+        <w:rPr>
+          <w:rFonts w:ascii="Arial" w:hAnsi="Arial" w:cs="Arial"/>
+          <w:b/>
+          <w:bCs/>
+          <w:noProof/>
+        </w:rPr>
+        <w:t>ISS Chatbot</w:t>
+      </w:r>
+      <w:r>
+        <w:rPr>
+          <w:rFonts w:ascii="Arial" w:hAnsi="Arial" w:cs="Arial"/>
+          <w:b/>
+          <w:bCs/>
+          <w:noProof/>
+        </w:rPr>
+        <w:t xml:space="preserve"> </w:t>
+      </w:r>
+      <w:r>
+        <w:rPr>
+          <w:rFonts w:ascii="Arial" w:hAnsi="Arial" w:cs="Arial"/>
+          <w:noProof/>
+        </w:rPr>
+        <w:t>is built using HTML</w:t>
+      </w:r>
+      <w:r>
+        <w:rPr>
+          <w:rFonts w:ascii="Arial" w:hAnsi="Arial" w:cs="Arial"/>
+          <w:noProof/>
+        </w:rPr>
+        <w:t>/</w:t>
+      </w:r>
+      <w:r>
+        <w:rPr>
+          <w:rFonts w:ascii="Arial" w:hAnsi="Arial" w:cs="Arial"/>
+          <w:noProof/>
+        </w:rPr>
+        <w:t xml:space="preserve">JavaScript to interact with user to </w:t>
+      </w:r>
+      <w:r>
+        <w:rPr>
+          <w:rFonts w:ascii="Arial" w:hAnsi="Arial" w:cs="Arial"/>
+          <w:noProof/>
+        </w:rPr>
+        <w:t>get the user inquiry</w:t>
+      </w:r>
+    </w:p>
+    <w:p>
+      <w:pPr>
+        <w:pStyle w:val="ListParagraph"/>
+        <w:ind w:left="270"/>
+        <w:jc w:val="both"/>
+        <w:rPr>
+          <w:rFonts w:ascii="Arial" w:hAnsi="Arial" w:cs="Arial"/>
+          <w:noProof/>
+        </w:rPr>
+      </w:pPr>
+    </w:p>
+    <w:p>
+      <w:pPr>
+        <w:pStyle w:val="ListParagraph"/>
+        <w:numPr>
+          <w:ilvl w:val="0"/>
+          <w:numId w:val="34"/>
+        </w:numPr>
+        <w:ind w:left="270" w:hanging="270"/>
+        <w:jc w:val="both"/>
+        <w:rPr>
+          <w:rFonts w:ascii="Arial" w:hAnsi="Arial" w:cs="Arial"/>
+          <w:noProof/>
+        </w:rPr>
+      </w:pPr>
+      <w:r>
+        <w:rPr>
+          <w:rFonts w:ascii="Arial" w:hAnsi="Arial" w:cs="Arial"/>
+          <w:noProof/>
+        </w:rPr>
+        <w:t>Google DialogueFlow will id</w:t>
+      </w:r>
+      <w:r>
+        <w:rPr>
+          <w:rFonts w:ascii="Arial" w:hAnsi="Arial" w:cs="Arial"/>
+          <w:noProof/>
+        </w:rPr>
+        <w:t xml:space="preserve">entify the intent and retrieve the information relevant to the entity present in the user input and </w:t>
+      </w:r>
+      <w:r>
+        <w:rPr>
+          <w:rFonts w:ascii="Arial" w:hAnsi="Arial" w:cs="Arial"/>
+          <w:noProof/>
+        </w:rPr>
+        <w:t xml:space="preserve">return </w:t>
+      </w:r>
+      <w:r>
+        <w:rPr>
+          <w:rFonts w:ascii="Arial" w:hAnsi="Arial" w:cs="Arial"/>
+          <w:noProof/>
+        </w:rPr>
+        <w:t>the response</w:t>
+      </w:r>
+      <w:r>
+        <w:rPr>
+          <w:rFonts w:ascii="Arial" w:hAnsi="Arial" w:cs="Arial"/>
+          <w:noProof/>
+        </w:rPr>
+        <w:t xml:space="preserve"> based on the information in the knowledgebase </w:t>
+      </w:r>
+    </w:p>
+    <w:p>
+      <w:pPr>
+        <w:pStyle w:val="Heading1"/>
+        <w:rPr>
+          <w:rFonts w:ascii="Arial" w:hAnsi="Arial" w:cs="Arial"/>
+          <w:sz w:val="28"/>
+          <w:szCs w:val="28"/>
+        </w:rPr>
+      </w:pPr>
+      <w:r>
+        <w:rPr>
+          <w:rFonts w:ascii="Arial" w:hAnsi="Arial" w:cs="Arial"/>
+          <w:sz w:val="28"/>
+          <w:szCs w:val="28"/>
+        </w:rPr>
+        <w:lastRenderedPageBreak/>
+        <w:t>PROJECT SCOPE</w:t>
+      </w:r>
+    </w:p>
+    <w:p>
+      <w:pPr>
+        <w:rPr>
+          <w:rFonts w:ascii="Arial" w:hAnsi="Arial" w:cs="Arial"/>
+        </w:rPr>
+      </w:pPr>
+    </w:p>
+    <w:p>
+      <w:pPr>
+        <w:rPr>
+          <w:rFonts w:ascii="Arial" w:hAnsi="Arial" w:cs="Arial"/>
+        </w:rPr>
+      </w:pPr>
+      <w:r>
+        <w:rPr>
+          <w:rFonts w:ascii="Arial" w:hAnsi="Arial" w:cs="Arial"/>
+        </w:rPr>
+        <w:t xml:space="preserve">Project scope is to </w:t>
+      </w:r>
+      <w:r>
+        <w:rPr>
+          <w:rFonts w:ascii="Arial" w:hAnsi="Arial" w:cs="Arial"/>
+        </w:rPr>
+        <w:t xml:space="preserve">develop, integrate and demonstrate </w:t>
+      </w:r>
+      <w:r>
+        <w:rPr>
+          <w:rFonts w:ascii="Arial" w:hAnsi="Arial" w:cs="Arial"/>
+        </w:rPr>
+        <w:t>speech and text recognition</w:t>
+      </w:r>
+      <w:r>
+        <w:rPr>
+          <w:rFonts w:ascii="Arial" w:hAnsi="Arial" w:cs="Arial"/>
+        </w:rPr>
+        <w:t xml:space="preserve"> techniques by delivering </w:t>
+      </w:r>
+      <w:r>
+        <w:rPr>
+          <w:rFonts w:ascii="Arial" w:hAnsi="Arial" w:cs="Arial"/>
+        </w:rPr>
+        <w:t xml:space="preserve">a </w:t>
+      </w:r>
+      <w:r>
+        <w:rPr>
+          <w:rFonts w:ascii="Arial" w:hAnsi="Arial" w:cs="Arial"/>
+        </w:rPr>
+        <w:t>chatbot application</w:t>
+      </w:r>
+      <w:r>
+        <w:rPr>
+          <w:rFonts w:ascii="Arial" w:hAnsi="Arial" w:cs="Arial"/>
+        </w:rPr>
+        <w:t>. Objective is</w:t>
+      </w:r>
+      <w:r>
+        <w:rPr>
+          <w:rFonts w:ascii="Arial" w:hAnsi="Arial" w:cs="Arial"/>
+        </w:rPr>
+        <w:t xml:space="preserve"> to demonstrate understanding of the concepts learnt in </w:t>
+      </w:r>
+      <w:r>
+        <w:rPr>
+          <w:rFonts w:ascii="Arial" w:hAnsi="Arial" w:cs="Arial"/>
+        </w:rPr>
+        <w:t>Cogni</w:t>
+      </w:r>
+      <w:r>
+        <w:rPr>
+          <w:rFonts w:ascii="Arial" w:hAnsi="Arial" w:cs="Arial"/>
+        </w:rPr>
+        <w:t>tive</w:t>
+      </w:r>
+      <w:r>
+        <w:rPr>
+          <w:rFonts w:ascii="Arial" w:hAnsi="Arial" w:cs="Arial"/>
+        </w:rPr>
+        <w:t xml:space="preserve"> Systems module as part of M.Tech (Intelligent Systems) graduate programme. </w:t>
+      </w:r>
+    </w:p>
+    <w:p>
+      <w:pPr>
+        <w:jc w:val="both"/>
+        <w:rPr>
+          <w:rFonts w:ascii="Arial" w:hAnsi="Arial" w:cs="Arial"/>
+          <w:color w:val="222222"/>
+          <w:shd w:val="clear" w:color="auto" w:fill="FFFFFF"/>
+        </w:rPr>
+      </w:pPr>
+      <w:r>
+        <w:rPr>
+          <w:rFonts w:ascii="Arial" w:hAnsi="Arial" w:cs="Arial"/>
+          <w:color w:val="222222"/>
+          <w:shd w:val="clear" w:color="auto" w:fill="FFFFFF"/>
+        </w:rPr>
+        <w:t xml:space="preserve">The scope of the project is limited to </w:t>
+      </w:r>
+      <w:r>
+        <w:rPr>
+          <w:rFonts w:ascii="Arial" w:hAnsi="Arial" w:cs="Arial"/>
+          <w:color w:val="222222"/>
+          <w:shd w:val="clear" w:color="auto" w:fill="FFFFFF"/>
+        </w:rPr>
+        <w:t xml:space="preserve">the following topics of the ISS website in the </w:t>
+      </w:r>
+      <w:r>
+        <w:rPr>
+          <w:rFonts w:ascii="Arial" w:hAnsi="Arial" w:cs="Arial"/>
+          <w:color w:val="222222"/>
+          <w:shd w:val="clear" w:color="auto" w:fill="FFFFFF"/>
+        </w:rPr>
+        <w:t>executive education, graduate programmes and stackable certificate programmes</w:t>
+      </w:r>
+      <w:r>
+        <w:rPr>
+          <w:rFonts w:ascii="Arial" w:hAnsi="Arial" w:cs="Arial"/>
+          <w:color w:val="222222"/>
+          <w:shd w:val="clear" w:color="auto" w:fill="FFFFFF"/>
+        </w:rPr>
+        <w:t xml:space="preserve"> </w:t>
+      </w:r>
+    </w:p>
+    <w:p>
+      <w:pPr>
+        <w:rPr>
+          <w:rFonts w:ascii="Arial" w:hAnsi="Arial" w:cs="Arial"/>
+        </w:rPr>
+      </w:pPr>
+    </w:p>
+    <w:p>
+      <w:pPr>
+        <w:rPr>
+          <w:rFonts w:ascii="Arial" w:hAnsi="Arial" w:cs="Arial"/>
+        </w:rPr>
+      </w:pPr>
+      <w:r>
+        <w:rPr>
+          <w:rFonts w:ascii="Arial" w:hAnsi="Arial" w:cs="Arial"/>
+        </w:rPr>
+        <w:t>ISS Chatbot</w:t>
+      </w:r>
+      <w:r>
+        <w:rPr>
+          <w:rFonts w:ascii="Arial" w:hAnsi="Arial" w:cs="Arial"/>
+        </w:rPr>
+        <w:t xml:space="preserve"> project scope covers following minimum viable product features.</w:t>
+      </w:r>
+    </w:p>
+    <w:p>
+      <w:pPr>
+        <w:pStyle w:val="ListParagraph"/>
+        <w:numPr>
+          <w:ilvl w:val="0"/>
+          <w:numId w:val="34"/>
+        </w:numPr>
+        <w:ind w:left="900"/>
+        <w:jc w:val="both"/>
+        <w:rPr>
+          <w:rFonts w:ascii="Arial" w:hAnsi="Arial" w:cs="Arial"/>
+          <w:noProof/>
+        </w:rPr>
+      </w:pPr>
+      <w:r>
+        <w:rPr>
+          <w:rFonts w:ascii="Arial" w:hAnsi="Arial" w:cs="Arial"/>
+          <w:noProof/>
+        </w:rPr>
+        <w:t>A</w:t>
+      </w:r>
+      <w:r>
+        <w:rPr>
+          <w:rFonts w:ascii="Arial" w:hAnsi="Arial" w:cs="Arial"/>
+          <w:noProof/>
+        </w:rPr>
+        <w:t xml:space="preserve"> </w:t>
+      </w:r>
+      <w:r>
+        <w:rPr>
+          <w:rFonts w:ascii="Arial" w:hAnsi="Arial" w:cs="Arial"/>
+          <w:noProof/>
+        </w:rPr>
+        <w:t xml:space="preserve">web </w:t>
+      </w:r>
+      <w:r>
+        <w:rPr>
+          <w:rFonts w:ascii="Arial" w:hAnsi="Arial" w:cs="Arial"/>
+          <w:noProof/>
+        </w:rPr>
+        <w:t xml:space="preserve">user interface </w:t>
+      </w:r>
+      <w:r>
+        <w:rPr>
+          <w:rFonts w:ascii="Arial" w:hAnsi="Arial" w:cs="Arial"/>
+          <w:noProof/>
+        </w:rPr>
+        <w:t xml:space="preserve">to accept user </w:t>
+      </w:r>
+      <w:r>
+        <w:rPr>
+          <w:rFonts w:ascii="Arial" w:hAnsi="Arial" w:cs="Arial"/>
+          <w:noProof/>
+        </w:rPr>
+        <w:t xml:space="preserve">enquiry on the ISS programs offered </w:t>
+      </w:r>
+    </w:p>
+    <w:p>
+      <w:pPr>
+        <w:pStyle w:val="ListParagraph"/>
+        <w:numPr>
+          <w:ilvl w:val="0"/>
+          <w:numId w:val="34"/>
+        </w:numPr>
+        <w:ind w:left="900"/>
+        <w:jc w:val="both"/>
+        <w:rPr>
+          <w:rFonts w:ascii="Arial" w:hAnsi="Arial" w:cs="Arial"/>
+          <w:noProof/>
+        </w:rPr>
+      </w:pPr>
+      <w:r>
+        <w:rPr>
+          <w:rFonts w:ascii="Arial" w:hAnsi="Arial" w:cs="Arial"/>
+          <w:noProof/>
+        </w:rPr>
+        <w:t xml:space="preserve">It the recognise user intent as </w:t>
+      </w:r>
+      <w:r>
+        <w:rPr>
+          <w:rFonts w:ascii="Arial" w:hAnsi="Arial" w:cs="Arial"/>
+          <w:noProof/>
+        </w:rPr>
+        <w:t xml:space="preserve">on </w:t>
+      </w:r>
+      <w:r>
+        <w:rPr>
+          <w:rFonts w:ascii="Arial" w:hAnsi="Arial" w:cs="Arial"/>
+          <w:noProof/>
+        </w:rPr>
+        <w:t>ISS programs and identifies the entity</w:t>
+      </w:r>
+    </w:p>
+    <w:p>
+      <w:pPr>
+        <w:pStyle w:val="ListParagraph"/>
+        <w:numPr>
+          <w:ilvl w:val="0"/>
+          <w:numId w:val="34"/>
+        </w:numPr>
+        <w:ind w:left="900"/>
+        <w:jc w:val="both"/>
+        <w:rPr>
+          <w:rFonts w:ascii="Arial" w:hAnsi="Arial" w:cs="Arial"/>
+          <w:color w:val="222222"/>
+          <w:shd w:val="clear" w:color="auto" w:fill="FFFFFF"/>
+        </w:rPr>
+      </w:pPr>
+      <w:r>
+        <w:rPr>
+          <w:rFonts w:ascii="Arial" w:hAnsi="Arial" w:cs="Arial"/>
+          <w:color w:val="222222"/>
+          <w:shd w:val="clear" w:color="auto" w:fill="FFFFFF"/>
+        </w:rPr>
+        <w:t xml:space="preserve">If it can’t identify the intent, it will provide the </w:t>
+      </w:r>
+      <w:r>
+        <w:rPr>
+          <w:rFonts w:ascii="Arial" w:hAnsi="Arial" w:cs="Arial"/>
+          <w:color w:val="222222"/>
+          <w:shd w:val="clear" w:color="auto" w:fill="FFFFFF"/>
+        </w:rPr>
+        <w:t>Fallback intent</w:t>
+      </w:r>
+    </w:p>
+    <w:p>
+      <w:pPr>
+        <w:pStyle w:val="ListParagraph"/>
+        <w:ind w:left="900"/>
+        <w:jc w:val="both"/>
+        <w:rPr>
+          <w:rFonts w:ascii="Arial" w:hAnsi="Arial" w:cs="Arial"/>
+          <w:noProof/>
+        </w:rPr>
+      </w:pPr>
+    </w:p>
+    <w:p>
+      <w:pPr>
+        <w:pStyle w:val="Heading1"/>
+        <w:rPr>
+          <w:rFonts w:ascii="Arial" w:hAnsi="Arial" w:cs="Arial"/>
+        </w:rPr>
+      </w:pPr>
+      <w:r>
+        <w:rPr>
+          <w:rFonts w:ascii="Arial" w:hAnsi="Arial" w:cs="Arial"/>
+          <w:sz w:val="28"/>
+          <w:szCs w:val="28"/>
+        </w:rPr>
+        <w:t xml:space="preserve">SYSTEM’S FEATURES </w:t>
+      </w:r>
+    </w:p>
+    <w:p>
+      <w:pPr>
+        <w:rPr>
+          <w:rFonts w:ascii="Arial" w:hAnsi="Arial" w:cs="Arial"/>
+        </w:rPr>
+      </w:pPr>
+    </w:p>
+    <w:p>
+      <w:pPr>
+        <w:jc w:val="both"/>
+        <w:rPr>
+          <w:rFonts w:ascii="Arial" w:hAnsi="Arial" w:cs="Arial"/>
+        </w:rPr>
+      </w:pPr>
+      <w:r>
+        <w:rPr>
+          <w:rFonts w:ascii="Arial" w:hAnsi="Arial" w:cs="Arial"/>
+        </w:rPr>
+        <w:t>The key features of the System are as follows:</w:t>
+      </w:r>
+    </w:p>
+    <w:p>
+      <w:pPr>
+        <w:pStyle w:val="ListParagraph"/>
+        <w:numPr>
+          <w:ilvl w:val="0"/>
+          <w:numId w:val="34"/>
+        </w:numPr>
+        <w:ind w:left="720"/>
+        <w:jc w:val="both"/>
+        <w:rPr>
+          <w:rFonts w:ascii="Arial" w:hAnsi="Arial" w:cs="Arial"/>
+          <w:color w:val="333333"/>
+          <w:shd w:val="clear" w:color="auto" w:fill="FFFFFF"/>
+        </w:rPr>
+      </w:pPr>
+      <w:r>
+        <w:rPr>
+          <w:rFonts w:ascii="Arial" w:hAnsi="Arial" w:cs="Arial"/>
+          <w:color w:val="333333"/>
+          <w:shd w:val="clear" w:color="auto" w:fill="FFFFFF"/>
+        </w:rPr>
+        <w:t>It has a webpage for getting the user input either in the form of voice or  text</w:t>
+      </w:r>
+    </w:p>
+    <w:p>
+      <w:pPr>
+        <w:pStyle w:val="ListParagraph"/>
+        <w:numPr>
+          <w:ilvl w:val="0"/>
+          <w:numId w:val="34"/>
+        </w:numPr>
+        <w:ind w:left="720"/>
+        <w:jc w:val="both"/>
+        <w:rPr>
+          <w:rFonts w:ascii="Arial" w:hAnsi="Arial" w:cs="Arial"/>
+          <w:color w:val="333333"/>
+          <w:shd w:val="clear" w:color="auto" w:fill="FFFFFF"/>
+        </w:rPr>
+      </w:pPr>
+      <w:r>
+        <w:rPr>
+          <w:rFonts w:ascii="Arial" w:hAnsi="Arial" w:cs="Arial"/>
+          <w:color w:val="333333"/>
+          <w:shd w:val="clear" w:color="auto" w:fill="FFFFFF"/>
+        </w:rPr>
+        <w:t>The chatbot will perform natural language understanding to understand the intent of the user’s query</w:t>
+      </w:r>
+      <w:r>
+        <w:rPr>
+          <w:rFonts w:ascii="Arial" w:hAnsi="Arial" w:cs="Arial"/>
+          <w:color w:val="333333"/>
+          <w:shd w:val="clear" w:color="auto" w:fill="FFFFFF"/>
+        </w:rPr>
+        <w:t xml:space="preserve">. </w:t>
+      </w:r>
+    </w:p>
+    <w:p>
+      <w:pPr>
+        <w:pStyle w:val="ListParagraph"/>
+        <w:numPr>
+          <w:ilvl w:val="0"/>
+          <w:numId w:val="34"/>
+        </w:numPr>
+        <w:ind w:left="720"/>
+        <w:jc w:val="both"/>
+        <w:rPr>
+          <w:rFonts w:ascii="Arial" w:hAnsi="Arial" w:cs="Arial"/>
+          <w:color w:val="333333"/>
+          <w:shd w:val="clear" w:color="auto" w:fill="FFFFFF"/>
+        </w:rPr>
+      </w:pPr>
+      <w:r>
+        <w:rPr>
+          <w:rFonts w:ascii="Arial" w:hAnsi="Arial" w:cs="Arial"/>
+          <w:color w:val="333333"/>
+          <w:shd w:val="clear" w:color="auto" w:fill="FFFFFF"/>
+        </w:rPr>
+        <w:t>Once it identifies the intent, it will fill the slots by recognizing the entities of the query</w:t>
+      </w:r>
+      <w:r>
+        <w:rPr>
+          <w:rFonts w:ascii="Arial" w:hAnsi="Arial" w:cs="Arial"/>
+          <w:color w:val="333333"/>
+          <w:shd w:val="clear" w:color="auto" w:fill="FFFFFF"/>
+        </w:rPr>
+        <w:t xml:space="preserve">.  </w:t>
+      </w:r>
+    </w:p>
+    <w:p>
+      <w:pPr>
+        <w:pStyle w:val="ListParagraph"/>
+        <w:numPr>
+          <w:ilvl w:val="0"/>
+          <w:numId w:val="34"/>
+        </w:numPr>
+        <w:ind w:left="720"/>
+        <w:jc w:val="both"/>
+        <w:rPr>
+          <w:rFonts w:ascii="Arial" w:hAnsi="Arial" w:cs="Arial"/>
+          <w:color w:val="333333"/>
+          <w:shd w:val="clear" w:color="auto" w:fill="FFFFFF"/>
+        </w:rPr>
+      </w:pPr>
+      <w:r>
+        <w:rPr>
+          <w:rFonts w:ascii="Arial" w:hAnsi="Arial" w:cs="Arial"/>
+          <w:color w:val="333333"/>
+          <w:shd w:val="clear" w:color="auto" w:fill="FFFFFF"/>
+        </w:rPr>
+        <w:t>It will retrieve the relevant information from the knowledge base and provide response to the user</w:t>
+      </w:r>
+    </w:p>
+    <w:p>
+      <w:pPr>
+        <w:pStyle w:val="ListParagraph"/>
+        <w:numPr>
+          <w:ilvl w:val="0"/>
+          <w:numId w:val="34"/>
+        </w:numPr>
+        <w:ind w:left="720"/>
+        <w:jc w:val="both"/>
+        <w:rPr>
+          <w:rFonts w:ascii="Arial" w:hAnsi="Arial" w:cs="Arial"/>
+          <w:color w:val="333333"/>
+          <w:shd w:val="clear" w:color="auto" w:fill="FFFFFF"/>
+        </w:rPr>
+      </w:pPr>
+      <w:r>
+        <w:rPr>
+          <w:rFonts w:ascii="Arial" w:hAnsi="Arial" w:cs="Arial"/>
+          <w:color w:val="333333"/>
+          <w:shd w:val="clear" w:color="auto" w:fill="FFFFFF"/>
+        </w:rPr>
+        <w:t xml:space="preserve">The bot will perform </w:t>
+      </w:r>
+      <w:r>
+        <w:rPr>
+          <w:rFonts w:ascii="Arial" w:hAnsi="Arial" w:cs="Arial"/>
+          <w:color w:val="333333"/>
+          <w:shd w:val="clear" w:color="auto" w:fill="FFFFFF"/>
+        </w:rPr>
+        <w:t>training on the sample utterance to understand the intent and entity</w:t>
+      </w:r>
+    </w:p>
+    <w:p>
+      <w:pPr>
+        <w:pStyle w:val="ListParagraph"/>
+        <w:numPr>
+          <w:ilvl w:val="0"/>
+          <w:numId w:val="34"/>
+        </w:numPr>
+        <w:ind w:left="720"/>
+        <w:jc w:val="both"/>
+        <w:rPr>
+          <w:rFonts w:ascii="Arial" w:hAnsi="Arial" w:cs="Arial"/>
+          <w:color w:val="333333"/>
+          <w:shd w:val="clear" w:color="auto" w:fill="FFFFFF"/>
+        </w:rPr>
+      </w:pPr>
+      <w:r>
+        <w:rPr>
+          <w:rFonts w:ascii="Arial" w:hAnsi="Arial" w:cs="Arial"/>
+          <w:color w:val="333333"/>
+          <w:shd w:val="clear" w:color="auto" w:fill="FFFFFF"/>
+        </w:rPr>
+        <w:t>Utterance are made up of key word commands, natural speech like filler words and entities/</w:t>
+      </w:r>
+      <w:r>
+        <w:rPr>
+          <w:rFonts w:ascii="Arial" w:hAnsi="Arial" w:cs="Arial"/>
+          <w:color w:val="333333"/>
+          <w:shd w:val="clear" w:color="auto" w:fill="FFFFFF"/>
+        </w:rPr>
+        <w:t>p</w:t>
+      </w:r>
+      <w:r>
+        <w:rPr>
+          <w:rFonts w:ascii="Arial" w:hAnsi="Arial" w:cs="Arial"/>
+          <w:color w:val="333333"/>
+          <w:shd w:val="clear" w:color="auto" w:fill="FFFFFF"/>
+        </w:rPr>
+        <w:t xml:space="preserve">arameters for the information </w:t>
+      </w:r>
+      <w:r>
+        <w:rPr>
+          <w:rFonts w:ascii="Arial" w:hAnsi="Arial" w:cs="Arial"/>
+          <w:color w:val="333333"/>
+          <w:shd w:val="clear" w:color="auto" w:fill="FFFFFF"/>
+        </w:rPr>
+        <w:t>that varies. One of the most important aspects of designing a voice experience is defining the range of what people might say</w:t>
+      </w:r>
+    </w:p>
+    <w:p>
+      <w:pPr>
+        <w:pStyle w:val="Heading2"/>
+      </w:pPr>
+      <w:r>
+        <w:t>ISS Bot</w:t>
+      </w:r>
+      <w:r>
+        <w:t xml:space="preserve"> – Sample </w:t>
+      </w:r>
+      <w:r>
+        <w:t xml:space="preserve">Screen for the Data Input provided in Section </w:t>
+      </w:r>
+      <w:r>
+        <w:fldChar w:fldCharType="begin"/>
+      </w:r>
+      <w:r>
+        <w:instrText xml:space="preserve"> REF _Ref7607149 \w \h </w:instrText>
+      </w:r>
+      <w:r>
+        <w:fldChar w:fldCharType="separate"/>
+      </w:r>
+      <w:r>
+        <w:t>6.2</w:t>
+      </w:r>
+      <w:r>
+        <w:fldChar w:fldCharType="end"/>
+      </w:r>
+      <w:r>
+        <w:fldChar w:fldCharType="begin"/>
+      </w:r>
+      <w:r>
+        <w:instrText xml:space="preserve"> REF _Ref7607149 \h </w:instrText>
+      </w:r>
+      <w:r>
+        <w:fldChar w:fldCharType="separate"/>
+      </w:r>
+      <w:r>
+        <w:t xml:space="preserve">  </w:t>
+      </w:r>
+      <w:r>
+        <w:t>Sample Input</w:t>
+      </w:r>
+      <w:r>
+        <w:fldChar w:fldCharType="end"/>
+      </w:r>
+    </w:p>
+    <w:p/>
+    <w:p>
+      <w:r>
+        <w:rPr>
+          <w:noProof/>
+        </w:rPr>
+        <w:lastRenderedPageBreak/>
+        <w:drawing>
+          <wp:inline distT="0" distB="0" distL="0" distR="0" wp14:anchorId="1CFE846E" wp14:editId="28348E19">
+            <wp:extent cx="8865773" cy="4986997"/>
+            <wp:effectExtent l="0" t="0" r="0" b="4445"/>
+            <wp:docPr id="1" name="Picture 1"/>
             <wp:cNvGraphicFramePr>
               <a:graphicFrameLocks xmlns:a="http://schemas.openxmlformats.org/drawingml/2006/main" noChangeAspect="1"/>
             </wp:cNvGraphicFramePr>
@@ -1488,810 +2275,6 @@
                   <pic:spPr>
                     <a:xfrm>
                       <a:off x="0" y="0"/>
-                      <a:ext cx="6096528" cy="3429297"/>
-                    </a:xfrm>
-                    <a:prstGeom prst="rect">
-                      <a:avLst/>
-                    </a:prstGeom>
-                  </pic:spPr>
-                </pic:pic>
-              </a:graphicData>
-            </a:graphic>
-          </wp:inline>
-        </w:drawing>
-      </w:r>
-    </w:p>
-    <w:p>
-      <w:pPr>
-        <w:rPr>
-          <w:rFonts w:ascii="Arial" w:hAnsi="Arial" w:cs="Arial"/>
-          <w:noProof/>
-        </w:rPr>
-      </w:pPr>
-    </w:p>
-    <w:p>
-      <w:pPr>
-        <w:jc w:val="both"/>
-        <w:rPr>
-          <w:rFonts w:ascii="Arial" w:hAnsi="Arial" w:cs="Arial"/>
-          <w:noProof/>
-        </w:rPr>
-      </w:pPr>
-      <w:r>
-        <w:rPr>
-          <w:rFonts w:ascii="Arial" w:hAnsi="Arial" w:cs="Arial"/>
-          <w:noProof/>
-        </w:rPr>
-        <w:t>Below are the list of System components involved as part of this project.</w:t>
-      </w:r>
-    </w:p>
-    <w:p>
-      <w:pPr>
-        <w:pStyle w:val="ListParagraph"/>
-        <w:ind w:left="270"/>
-        <w:jc w:val="both"/>
-        <w:rPr>
-          <w:rFonts w:ascii="Arial" w:hAnsi="Arial" w:cs="Arial"/>
-          <w:noProof/>
-        </w:rPr>
-      </w:pPr>
-    </w:p>
-    <w:p>
-      <w:pPr>
-        <w:pStyle w:val="ListParagraph"/>
-        <w:numPr>
-          <w:ilvl w:val="0"/>
-          <w:numId w:val="34"/>
-        </w:numPr>
-        <w:ind w:left="270" w:hanging="270"/>
-        <w:jc w:val="both"/>
-        <w:rPr>
-          <w:rFonts w:ascii="Arial" w:hAnsi="Arial" w:cs="Arial"/>
-          <w:noProof/>
-        </w:rPr>
-      </w:pPr>
-      <w:r>
-        <w:rPr>
-          <w:rFonts w:ascii="Arial" w:hAnsi="Arial" w:cs="Arial"/>
-          <w:b/>
-          <w:bCs/>
-          <w:noProof/>
-        </w:rPr>
-        <w:t>ISS Chatbot</w:t>
-      </w:r>
-      <w:r>
-        <w:rPr>
-          <w:rFonts w:ascii="Arial" w:hAnsi="Arial" w:cs="Arial"/>
-          <w:b/>
-          <w:bCs/>
-          <w:noProof/>
-        </w:rPr>
-        <w:t xml:space="preserve"> </w:t>
-      </w:r>
-      <w:r>
-        <w:rPr>
-          <w:rFonts w:ascii="Arial" w:hAnsi="Arial" w:cs="Arial"/>
-          <w:noProof/>
-        </w:rPr>
-        <w:t>is built using HTML</w:t>
-      </w:r>
-      <w:r>
-        <w:rPr>
-          <w:rFonts w:ascii="Arial" w:hAnsi="Arial" w:cs="Arial"/>
-          <w:noProof/>
-        </w:rPr>
-        <w:t>/</w:t>
-      </w:r>
-      <w:r>
-        <w:rPr>
-          <w:rFonts w:ascii="Arial" w:hAnsi="Arial" w:cs="Arial"/>
-          <w:noProof/>
-        </w:rPr>
-        <w:t xml:space="preserve">JavaScript to interact with user to </w:t>
-      </w:r>
-      <w:r>
-        <w:rPr>
-          <w:rFonts w:ascii="Arial" w:hAnsi="Arial" w:cs="Arial"/>
-          <w:noProof/>
-        </w:rPr>
-        <w:t>get the user inquiry</w:t>
-      </w:r>
-    </w:p>
-    <w:p>
-      <w:pPr>
-        <w:pStyle w:val="ListParagraph"/>
-        <w:ind w:left="270"/>
-        <w:jc w:val="both"/>
-        <w:rPr>
-          <w:rFonts w:ascii="Arial" w:hAnsi="Arial" w:cs="Arial"/>
-          <w:noProof/>
-        </w:rPr>
-      </w:pPr>
-    </w:p>
-    <w:p>
-      <w:pPr>
-        <w:pStyle w:val="ListParagraph"/>
-        <w:numPr>
-          <w:ilvl w:val="0"/>
-          <w:numId w:val="34"/>
-        </w:numPr>
-        <w:ind w:left="270" w:hanging="270"/>
-        <w:jc w:val="both"/>
-        <w:rPr>
-          <w:rFonts w:ascii="Arial" w:hAnsi="Arial" w:cs="Arial"/>
-          <w:noProof/>
-        </w:rPr>
-      </w:pPr>
-      <w:r>
-        <w:rPr>
-          <w:rFonts w:ascii="Arial" w:hAnsi="Arial" w:cs="Arial"/>
-          <w:noProof/>
-        </w:rPr>
-        <w:lastRenderedPageBreak/>
-        <w:t>Google DialogueFlow will id</w:t>
-      </w:r>
-      <w:r>
-        <w:rPr>
-          <w:rFonts w:ascii="Arial" w:hAnsi="Arial" w:cs="Arial"/>
-          <w:noProof/>
-        </w:rPr>
-        <w:t xml:space="preserve">entify the intent and retrieve the information relevant to the entity present in the user input and </w:t>
-      </w:r>
-      <w:r>
-        <w:rPr>
-          <w:rFonts w:ascii="Arial" w:hAnsi="Arial" w:cs="Arial"/>
-          <w:noProof/>
-        </w:rPr>
-        <w:t xml:space="preserve">return </w:t>
-      </w:r>
-      <w:r>
-        <w:rPr>
-          <w:rFonts w:ascii="Arial" w:hAnsi="Arial" w:cs="Arial"/>
-          <w:noProof/>
-        </w:rPr>
-        <w:t>the response</w:t>
-      </w:r>
-      <w:r>
-        <w:rPr>
-          <w:rFonts w:ascii="Arial" w:hAnsi="Arial" w:cs="Arial"/>
-          <w:noProof/>
-        </w:rPr>
-        <w:t xml:space="preserve"> based on the information in the knowledgebase </w:t>
-      </w:r>
-    </w:p>
-    <w:p>
-      <w:pPr>
-        <w:pStyle w:val="Heading1"/>
-        <w:rPr>
-          <w:rFonts w:ascii="Arial" w:hAnsi="Arial" w:cs="Arial"/>
-          <w:sz w:val="28"/>
-          <w:szCs w:val="28"/>
-        </w:rPr>
-      </w:pPr>
-      <w:r>
-        <w:rPr>
-          <w:rFonts w:ascii="Arial" w:hAnsi="Arial" w:cs="Arial"/>
-          <w:sz w:val="28"/>
-          <w:szCs w:val="28"/>
-        </w:rPr>
-        <w:t>PROJECT SCOPE</w:t>
-      </w:r>
-    </w:p>
-    <w:p>
-      <w:pPr>
-        <w:rPr>
-          <w:rFonts w:ascii="Arial" w:hAnsi="Arial" w:cs="Arial"/>
-        </w:rPr>
-      </w:pPr>
-    </w:p>
-    <w:p>
-      <w:pPr>
-        <w:rPr>
-          <w:rFonts w:ascii="Arial" w:hAnsi="Arial" w:cs="Arial"/>
-        </w:rPr>
-      </w:pPr>
-      <w:r>
-        <w:rPr>
-          <w:rFonts w:ascii="Arial" w:hAnsi="Arial" w:cs="Arial"/>
-        </w:rPr>
-        <w:t xml:space="preserve">Project scope is to </w:t>
-      </w:r>
-      <w:r>
-        <w:rPr>
-          <w:rFonts w:ascii="Arial" w:hAnsi="Arial" w:cs="Arial"/>
-        </w:rPr>
-        <w:t xml:space="preserve">develop, integrate and demonstrate </w:t>
-      </w:r>
-      <w:r>
-        <w:rPr>
-          <w:rFonts w:ascii="Arial" w:hAnsi="Arial" w:cs="Arial"/>
-        </w:rPr>
-        <w:t>speech and text recognition</w:t>
-      </w:r>
-      <w:r>
-        <w:rPr>
-          <w:rFonts w:ascii="Arial" w:hAnsi="Arial" w:cs="Arial"/>
-        </w:rPr>
-        <w:t xml:space="preserve"> techniques by delivering </w:t>
-      </w:r>
-      <w:r>
-        <w:rPr>
-          <w:rFonts w:ascii="Arial" w:hAnsi="Arial" w:cs="Arial"/>
-        </w:rPr>
-        <w:t xml:space="preserve">a </w:t>
-      </w:r>
-      <w:r>
-        <w:rPr>
-          <w:rFonts w:ascii="Arial" w:hAnsi="Arial" w:cs="Arial"/>
-        </w:rPr>
-        <w:t>chatbot application</w:t>
-      </w:r>
-      <w:r>
-        <w:rPr>
-          <w:rFonts w:ascii="Arial" w:hAnsi="Arial" w:cs="Arial"/>
-        </w:rPr>
-        <w:t>. Objective is</w:t>
-      </w:r>
-      <w:r>
-        <w:rPr>
-          <w:rFonts w:ascii="Arial" w:hAnsi="Arial" w:cs="Arial"/>
-        </w:rPr>
-        <w:t xml:space="preserve"> to demonstrate understanding of the concepts learnt in </w:t>
-      </w:r>
-      <w:r>
-        <w:rPr>
-          <w:rFonts w:ascii="Arial" w:hAnsi="Arial" w:cs="Arial"/>
-        </w:rPr>
-        <w:t>Cogni</w:t>
-      </w:r>
-      <w:r>
-        <w:rPr>
-          <w:rFonts w:ascii="Arial" w:hAnsi="Arial" w:cs="Arial"/>
-        </w:rPr>
-        <w:t>tive</w:t>
-      </w:r>
-      <w:r>
-        <w:rPr>
-          <w:rFonts w:ascii="Arial" w:hAnsi="Arial" w:cs="Arial"/>
-        </w:rPr>
-        <w:t xml:space="preserve"> Systems module as part of </w:t>
-      </w:r>
-      <w:proofErr w:type="gramStart"/>
-      <w:r>
-        <w:rPr>
-          <w:rFonts w:ascii="Arial" w:hAnsi="Arial" w:cs="Arial"/>
-        </w:rPr>
-        <w:t>M.Tech</w:t>
-      </w:r>
-      <w:proofErr w:type="gramEnd"/>
-      <w:r>
-        <w:rPr>
-          <w:rFonts w:ascii="Arial" w:hAnsi="Arial" w:cs="Arial"/>
-        </w:rPr>
-        <w:t xml:space="preserve"> (Intelligent Systems) graduate programme. </w:t>
-      </w:r>
-    </w:p>
-    <w:p>
-      <w:pPr>
-        <w:jc w:val="both"/>
-        <w:rPr>
-          <w:rFonts w:ascii="Arial" w:hAnsi="Arial" w:cs="Arial"/>
-          <w:color w:val="222222"/>
-          <w:shd w:val="clear" w:color="auto" w:fill="FFFFFF"/>
-        </w:rPr>
-      </w:pPr>
-      <w:r>
-        <w:rPr>
-          <w:rFonts w:ascii="Arial" w:hAnsi="Arial" w:cs="Arial"/>
-          <w:color w:val="222222"/>
-          <w:shd w:val="clear" w:color="auto" w:fill="FFFFFF"/>
-        </w:rPr>
-        <w:t xml:space="preserve">The scope of the project is limited to </w:t>
-      </w:r>
-      <w:r>
-        <w:rPr>
-          <w:rFonts w:ascii="Arial" w:hAnsi="Arial" w:cs="Arial"/>
-          <w:color w:val="222222"/>
-          <w:shd w:val="clear" w:color="auto" w:fill="FFFFFF"/>
-        </w:rPr>
-        <w:t xml:space="preserve">the following topics of the ISS website in the </w:t>
-      </w:r>
-      <w:r>
-        <w:rPr>
-          <w:rFonts w:ascii="Arial" w:hAnsi="Arial" w:cs="Arial"/>
-          <w:color w:val="222222"/>
-          <w:shd w:val="clear" w:color="auto" w:fill="FFFFFF"/>
-        </w:rPr>
-        <w:t>executive education, graduate programmes and stackable certificate programmes</w:t>
-      </w:r>
-      <w:r>
-        <w:rPr>
-          <w:rFonts w:ascii="Arial" w:hAnsi="Arial" w:cs="Arial"/>
-          <w:color w:val="222222"/>
-          <w:shd w:val="clear" w:color="auto" w:fill="FFFFFF"/>
-        </w:rPr>
-        <w:t xml:space="preserve"> </w:t>
-      </w:r>
-    </w:p>
-    <w:p>
-      <w:pPr>
-        <w:rPr>
-          <w:rFonts w:ascii="Arial" w:hAnsi="Arial" w:cs="Arial"/>
-        </w:rPr>
-      </w:pPr>
-    </w:p>
-    <w:p>
-      <w:pPr>
-        <w:rPr>
-          <w:rFonts w:ascii="Arial" w:hAnsi="Arial" w:cs="Arial"/>
-        </w:rPr>
-      </w:pPr>
-      <w:r>
-        <w:rPr>
-          <w:rFonts w:ascii="Arial" w:hAnsi="Arial" w:cs="Arial"/>
-        </w:rPr>
-        <w:t>ISS Chatbot</w:t>
-      </w:r>
-      <w:r>
-        <w:rPr>
-          <w:rFonts w:ascii="Arial" w:hAnsi="Arial" w:cs="Arial"/>
-        </w:rPr>
-        <w:t xml:space="preserve"> project scope covers following minimum viable product features.</w:t>
-      </w:r>
-    </w:p>
-    <w:p>
-      <w:pPr>
-        <w:pStyle w:val="ListParagraph"/>
-        <w:numPr>
-          <w:ilvl w:val="0"/>
-          <w:numId w:val="34"/>
-        </w:numPr>
-        <w:ind w:left="900"/>
-        <w:jc w:val="both"/>
-        <w:rPr>
-          <w:rFonts w:ascii="Arial" w:hAnsi="Arial" w:cs="Arial"/>
-          <w:noProof/>
-        </w:rPr>
-      </w:pPr>
-      <w:r>
-        <w:rPr>
-          <w:rFonts w:ascii="Arial" w:hAnsi="Arial" w:cs="Arial"/>
-          <w:noProof/>
-        </w:rPr>
-        <w:t>A</w:t>
-      </w:r>
-      <w:r>
-        <w:rPr>
-          <w:rFonts w:ascii="Arial" w:hAnsi="Arial" w:cs="Arial"/>
-          <w:noProof/>
-        </w:rPr>
-        <w:t xml:space="preserve"> </w:t>
-      </w:r>
-      <w:r>
-        <w:rPr>
-          <w:rFonts w:ascii="Arial" w:hAnsi="Arial" w:cs="Arial"/>
-          <w:noProof/>
-        </w:rPr>
-        <w:t xml:space="preserve">web </w:t>
-      </w:r>
-      <w:r>
-        <w:rPr>
-          <w:rFonts w:ascii="Arial" w:hAnsi="Arial" w:cs="Arial"/>
-          <w:noProof/>
-        </w:rPr>
-        <w:t xml:space="preserve">user interface </w:t>
-      </w:r>
-      <w:r>
-        <w:rPr>
-          <w:rFonts w:ascii="Arial" w:hAnsi="Arial" w:cs="Arial"/>
-          <w:noProof/>
-        </w:rPr>
-        <w:t xml:space="preserve">to accept user </w:t>
-      </w:r>
-      <w:r>
-        <w:rPr>
-          <w:rFonts w:ascii="Arial" w:hAnsi="Arial" w:cs="Arial"/>
-          <w:noProof/>
-        </w:rPr>
-        <w:t xml:space="preserve">enquiry on the ISS programs offered </w:t>
-      </w:r>
-    </w:p>
-    <w:p>
-      <w:pPr>
-        <w:pStyle w:val="ListParagraph"/>
-        <w:numPr>
-          <w:ilvl w:val="0"/>
-          <w:numId w:val="34"/>
-        </w:numPr>
-        <w:ind w:left="900"/>
-        <w:jc w:val="both"/>
-        <w:rPr>
-          <w:rFonts w:ascii="Arial" w:hAnsi="Arial" w:cs="Arial"/>
-          <w:noProof/>
-        </w:rPr>
-      </w:pPr>
-      <w:r>
-        <w:rPr>
-          <w:rFonts w:ascii="Arial" w:hAnsi="Arial" w:cs="Arial"/>
-          <w:noProof/>
-        </w:rPr>
-        <w:t xml:space="preserve">It the recognise user intent as </w:t>
-      </w:r>
-      <w:r>
-        <w:rPr>
-          <w:rFonts w:ascii="Arial" w:hAnsi="Arial" w:cs="Arial"/>
-          <w:noProof/>
-        </w:rPr>
-        <w:t xml:space="preserve">on </w:t>
-      </w:r>
-      <w:r>
-        <w:rPr>
-          <w:rFonts w:ascii="Arial" w:hAnsi="Arial" w:cs="Arial"/>
-          <w:noProof/>
-        </w:rPr>
-        <w:t>ISS programs and identifies the entity</w:t>
-      </w:r>
-    </w:p>
-    <w:p>
-      <w:pPr>
-        <w:pStyle w:val="ListParagraph"/>
-        <w:numPr>
-          <w:ilvl w:val="0"/>
-          <w:numId w:val="34"/>
-        </w:numPr>
-        <w:ind w:left="900"/>
-        <w:jc w:val="both"/>
-        <w:rPr>
-          <w:rFonts w:ascii="Arial" w:hAnsi="Arial" w:cs="Arial"/>
-          <w:color w:val="222222"/>
-          <w:shd w:val="clear" w:color="auto" w:fill="FFFFFF"/>
-        </w:rPr>
-      </w:pPr>
-      <w:r>
-        <w:rPr>
-          <w:rFonts w:ascii="Arial" w:hAnsi="Arial" w:cs="Arial"/>
-          <w:color w:val="222222"/>
-          <w:shd w:val="clear" w:color="auto" w:fill="FFFFFF"/>
-        </w:rPr>
-        <w:t xml:space="preserve">If it can’t identify the intent, it will provide the </w:t>
-      </w:r>
-      <w:r>
-        <w:rPr>
-          <w:rFonts w:ascii="Arial" w:hAnsi="Arial" w:cs="Arial"/>
-          <w:color w:val="222222"/>
-          <w:shd w:val="clear" w:color="auto" w:fill="FFFFFF"/>
-        </w:rPr>
-        <w:t>Fallback intent</w:t>
-      </w:r>
-    </w:p>
-    <w:p>
-      <w:pPr>
-        <w:pStyle w:val="ListParagraph"/>
-        <w:ind w:left="900"/>
-        <w:jc w:val="both"/>
-        <w:rPr>
-          <w:rFonts w:ascii="Arial" w:hAnsi="Arial" w:cs="Arial"/>
-          <w:noProof/>
-        </w:rPr>
-      </w:pPr>
-    </w:p>
-    <w:p>
-      <w:pPr>
-        <w:pStyle w:val="Heading1"/>
-        <w:rPr>
-          <w:rFonts w:ascii="Arial" w:hAnsi="Arial" w:cs="Arial"/>
-        </w:rPr>
-      </w:pPr>
-      <w:r>
-        <w:rPr>
-          <w:rFonts w:ascii="Arial" w:hAnsi="Arial" w:cs="Arial"/>
-          <w:sz w:val="28"/>
-          <w:szCs w:val="28"/>
-        </w:rPr>
-        <w:t xml:space="preserve">SYSTEM’S FEATURES </w:t>
-      </w:r>
-    </w:p>
-    <w:p>
-      <w:pPr>
-        <w:rPr>
-          <w:rFonts w:ascii="Arial" w:hAnsi="Arial" w:cs="Arial"/>
-        </w:rPr>
-      </w:pPr>
-    </w:p>
-    <w:p>
-      <w:pPr>
-        <w:jc w:val="both"/>
-        <w:rPr>
-          <w:rFonts w:ascii="Arial" w:hAnsi="Arial" w:cs="Arial"/>
-        </w:rPr>
-      </w:pPr>
-      <w:r>
-        <w:rPr>
-          <w:rFonts w:ascii="Arial" w:hAnsi="Arial" w:cs="Arial"/>
-        </w:rPr>
-        <w:t>The key features of the System are as follows:</w:t>
-      </w:r>
-    </w:p>
-    <w:p>
-      <w:pPr>
-        <w:pStyle w:val="ListParagraph"/>
-        <w:numPr>
-          <w:ilvl w:val="0"/>
-          <w:numId w:val="34"/>
-        </w:numPr>
-        <w:ind w:left="720"/>
-        <w:jc w:val="both"/>
-        <w:rPr>
-          <w:rFonts w:ascii="Arial" w:hAnsi="Arial" w:cs="Arial"/>
-          <w:color w:val="333333"/>
-          <w:shd w:val="clear" w:color="auto" w:fill="FFFFFF"/>
-        </w:rPr>
-      </w:pPr>
-      <w:r>
-        <w:rPr>
-          <w:rFonts w:ascii="Arial" w:hAnsi="Arial" w:cs="Arial"/>
-          <w:color w:val="333333"/>
-          <w:shd w:val="clear" w:color="auto" w:fill="FFFFFF"/>
-        </w:rPr>
-        <w:t xml:space="preserve">It has a webpage for getting the user input either in the form of voice </w:t>
-      </w:r>
-      <w:proofErr w:type="gramStart"/>
-      <w:r>
-        <w:rPr>
-          <w:rFonts w:ascii="Arial" w:hAnsi="Arial" w:cs="Arial"/>
-          <w:color w:val="333333"/>
-          <w:shd w:val="clear" w:color="auto" w:fill="FFFFFF"/>
-        </w:rPr>
-        <w:t>or  text</w:t>
-      </w:r>
-      <w:proofErr w:type="gramEnd"/>
-    </w:p>
-    <w:p>
-      <w:pPr>
-        <w:pStyle w:val="ListParagraph"/>
-        <w:numPr>
-          <w:ilvl w:val="0"/>
-          <w:numId w:val="34"/>
-        </w:numPr>
-        <w:ind w:left="720"/>
-        <w:jc w:val="both"/>
-        <w:rPr>
-          <w:rFonts w:ascii="Arial" w:hAnsi="Arial" w:cs="Arial"/>
-          <w:color w:val="333333"/>
-          <w:shd w:val="clear" w:color="auto" w:fill="FFFFFF"/>
-        </w:rPr>
-      </w:pPr>
-      <w:r>
-        <w:rPr>
-          <w:rFonts w:ascii="Arial" w:hAnsi="Arial" w:cs="Arial"/>
-          <w:color w:val="333333"/>
-          <w:shd w:val="clear" w:color="auto" w:fill="FFFFFF"/>
-        </w:rPr>
-        <w:t>The chatbot will perform natural language understanding to understand the intent of the user’s query</w:t>
-      </w:r>
-      <w:r>
-        <w:rPr>
-          <w:rFonts w:ascii="Arial" w:hAnsi="Arial" w:cs="Arial"/>
-          <w:color w:val="333333"/>
-          <w:shd w:val="clear" w:color="auto" w:fill="FFFFFF"/>
-        </w:rPr>
-        <w:t xml:space="preserve">. </w:t>
-      </w:r>
-    </w:p>
-    <w:p>
-      <w:pPr>
-        <w:pStyle w:val="ListParagraph"/>
-        <w:numPr>
-          <w:ilvl w:val="0"/>
-          <w:numId w:val="34"/>
-        </w:numPr>
-        <w:ind w:left="720"/>
-        <w:jc w:val="both"/>
-        <w:rPr>
-          <w:rFonts w:ascii="Arial" w:hAnsi="Arial" w:cs="Arial"/>
-          <w:color w:val="333333"/>
-          <w:shd w:val="clear" w:color="auto" w:fill="FFFFFF"/>
-        </w:rPr>
-      </w:pPr>
-      <w:r>
-        <w:rPr>
-          <w:rFonts w:ascii="Arial" w:hAnsi="Arial" w:cs="Arial"/>
-          <w:color w:val="333333"/>
-          <w:shd w:val="clear" w:color="auto" w:fill="FFFFFF"/>
-        </w:rPr>
-        <w:t>Once it identifies the intent, it will fill the slots by recognizing the entities of the query</w:t>
-      </w:r>
-      <w:r>
-        <w:rPr>
-          <w:rFonts w:ascii="Arial" w:hAnsi="Arial" w:cs="Arial"/>
-          <w:color w:val="333333"/>
-          <w:shd w:val="clear" w:color="auto" w:fill="FFFFFF"/>
-        </w:rPr>
-        <w:t xml:space="preserve">.  </w:t>
-      </w:r>
-    </w:p>
-    <w:p>
-      <w:pPr>
-        <w:pStyle w:val="ListParagraph"/>
-        <w:numPr>
-          <w:ilvl w:val="0"/>
-          <w:numId w:val="34"/>
-        </w:numPr>
-        <w:ind w:left="720"/>
-        <w:jc w:val="both"/>
-        <w:rPr>
-          <w:rFonts w:ascii="Arial" w:hAnsi="Arial" w:cs="Arial"/>
-          <w:color w:val="333333"/>
-          <w:shd w:val="clear" w:color="auto" w:fill="FFFFFF"/>
-        </w:rPr>
-      </w:pPr>
-      <w:r>
-        <w:rPr>
-          <w:rFonts w:ascii="Arial" w:hAnsi="Arial" w:cs="Arial"/>
-          <w:color w:val="333333"/>
-          <w:shd w:val="clear" w:color="auto" w:fill="FFFFFF"/>
-        </w:rPr>
-        <w:t>It will retrieve the relevant information from the knowledge base and provide response to the user</w:t>
-      </w:r>
-    </w:p>
-    <w:p>
-      <w:pPr>
-        <w:pStyle w:val="ListParagraph"/>
-        <w:numPr>
-          <w:ilvl w:val="0"/>
-          <w:numId w:val="34"/>
-        </w:numPr>
-        <w:ind w:left="720"/>
-        <w:jc w:val="both"/>
-        <w:rPr>
-          <w:rFonts w:ascii="Arial" w:hAnsi="Arial" w:cs="Arial"/>
-          <w:color w:val="333333"/>
-          <w:shd w:val="clear" w:color="auto" w:fill="FFFFFF"/>
-        </w:rPr>
-      </w:pPr>
-      <w:r>
-        <w:rPr>
-          <w:rFonts w:ascii="Arial" w:hAnsi="Arial" w:cs="Arial"/>
-          <w:color w:val="333333"/>
-          <w:shd w:val="clear" w:color="auto" w:fill="FFFFFF"/>
-        </w:rPr>
-        <w:t xml:space="preserve">The bot will perform </w:t>
-      </w:r>
-      <w:r>
-        <w:rPr>
-          <w:rFonts w:ascii="Arial" w:hAnsi="Arial" w:cs="Arial"/>
-          <w:color w:val="333333"/>
-          <w:shd w:val="clear" w:color="auto" w:fill="FFFFFF"/>
-        </w:rPr>
-        <w:t>training on the sample utterance to understand the intent and entity</w:t>
-      </w:r>
-    </w:p>
-    <w:p>
-      <w:pPr>
-        <w:pStyle w:val="ListParagraph"/>
-        <w:numPr>
-          <w:ilvl w:val="0"/>
-          <w:numId w:val="34"/>
-        </w:numPr>
-        <w:ind w:left="720"/>
-        <w:jc w:val="both"/>
-        <w:rPr>
-          <w:rFonts w:ascii="Arial" w:hAnsi="Arial" w:cs="Arial"/>
-          <w:color w:val="333333"/>
-          <w:shd w:val="clear" w:color="auto" w:fill="FFFFFF"/>
-        </w:rPr>
-      </w:pPr>
-      <w:r>
-        <w:rPr>
-          <w:rFonts w:ascii="Arial" w:hAnsi="Arial" w:cs="Arial"/>
-          <w:color w:val="333333"/>
-          <w:shd w:val="clear" w:color="auto" w:fill="FFFFFF"/>
-        </w:rPr>
-        <w:t>Utterance are made up of key word commands, natural speech like filler words and entities/</w:t>
-      </w:r>
-      <w:r>
-        <w:rPr>
-          <w:rFonts w:ascii="Arial" w:hAnsi="Arial" w:cs="Arial"/>
-          <w:color w:val="333333"/>
-          <w:shd w:val="clear" w:color="auto" w:fill="FFFFFF"/>
-        </w:rPr>
-        <w:t>p</w:t>
-      </w:r>
-      <w:r>
-        <w:rPr>
-          <w:rFonts w:ascii="Arial" w:hAnsi="Arial" w:cs="Arial"/>
-          <w:color w:val="333333"/>
-          <w:shd w:val="clear" w:color="auto" w:fill="FFFFFF"/>
-        </w:rPr>
-        <w:t xml:space="preserve">arameters for the information </w:t>
-      </w:r>
-      <w:r>
-        <w:rPr>
-          <w:rFonts w:ascii="Arial" w:hAnsi="Arial" w:cs="Arial"/>
-          <w:color w:val="333333"/>
-          <w:shd w:val="clear" w:color="auto" w:fill="FFFFFF"/>
-        </w:rPr>
-        <w:t>that varies. One of the most important aspects of designing a voice experience is defining the range of what people might say</w:t>
-      </w:r>
-    </w:p>
-    <w:p>
-      <w:pPr>
-        <w:pStyle w:val="Heading2"/>
-      </w:pPr>
-      <w:r>
-        <w:t>ISS Bot</w:t>
-      </w:r>
-      <w:r>
-        <w:t xml:space="preserve"> – Sample </w:t>
-      </w:r>
-      <w:r>
-        <w:t xml:space="preserve">Screen for the Data Input provided in Section </w:t>
-      </w:r>
-      <w:r>
-        <w:fldChar w:fldCharType="begin"/>
-      </w:r>
-      <w:r>
-        <w:instrText xml:space="preserve"> REF _Ref7607149 \w \h </w:instrText>
-      </w:r>
-      <w:r>
-        <w:fldChar w:fldCharType="separate"/>
-      </w:r>
-      <w:r>
-        <w:t>6.2</w:t>
-      </w:r>
-      <w:r>
-        <w:fldChar w:fldCharType="end"/>
-      </w:r>
-      <w:r>
-        <w:fldChar w:fldCharType="begin"/>
-      </w:r>
-      <w:r>
-        <w:instrText xml:space="preserve"> REF _Ref7607149 \h </w:instrText>
-      </w:r>
-      <w:r>
-        <w:fldChar w:fldCharType="separate"/>
-      </w:r>
-      <w:r>
-        <w:t xml:space="preserve">  </w:t>
-      </w:r>
-      <w:r>
-        <w:t>Sample Input</w:t>
-      </w:r>
-      <w:r>
-        <w:fldChar w:fldCharType="end"/>
-      </w:r>
-    </w:p>
-    <w:p/>
-    <w:p>
-      <w:r>
-        <w:rPr>
-          <w:noProof/>
-        </w:rPr>
-        <w:lastRenderedPageBreak/>
-        <w:drawing>
-          <wp:inline distT="0" distB="0" distL="0" distR="0" wp14:anchorId="1CFE846E" wp14:editId="28348E19">
-            <wp:extent cx="8865773" cy="4986997"/>
-            <wp:effectExtent l="0" t="0" r="0" b="4445"/>
-            <wp:docPr id="1" name="Picture 1"/>
-            <wp:cNvGraphicFramePr>
-              <a:graphicFrameLocks xmlns:a="http://schemas.openxmlformats.org/drawingml/2006/main" noChangeAspect="1"/>
-            </wp:cNvGraphicFramePr>
-            <a:graphic xmlns:a="http://schemas.openxmlformats.org/drawingml/2006/main">
-              <a:graphicData uri="http://schemas.openxmlformats.org/drawingml/2006/picture">
-                <pic:pic xmlns:pic="http://schemas.openxmlformats.org/drawingml/2006/picture">
-                  <pic:nvPicPr>
-                    <pic:cNvPr id="1" name=""/>
-                    <pic:cNvPicPr/>
-                  </pic:nvPicPr>
-                  <pic:blipFill>
-                    <a:blip r:embed="rId11"/>
-                    <a:stretch>
-                      <a:fillRect/>
-                    </a:stretch>
-                  </pic:blipFill>
-                  <pic:spPr>
-                    <a:xfrm>
-                      <a:off x="0" y="0"/>
                       <a:ext cx="8884382" cy="4997465"/>
                     </a:xfrm>
                     <a:prstGeom prst="rect">
@@ -2306,243 +2289,6 @@
       </w:r>
     </w:p>
     <w:p/>
-    <w:p>
-      <w:pPr>
-        <w:pStyle w:val="Heading2"/>
-        <w:rPr>
-          <w:rFonts w:ascii="Arial" w:hAnsi="Arial" w:cs="Arial"/>
-          <w:color w:val="auto"/>
-          <w:sz w:val="22"/>
-          <w:szCs w:val="22"/>
-        </w:rPr>
-      </w:pPr>
-      <w:bookmarkStart w:id="1" w:name="_Ref7607149"/>
-      <w:r>
-        <w:rPr>
-          <w:rFonts w:ascii="Arial" w:hAnsi="Arial" w:cs="Arial"/>
-          <w:color w:val="auto"/>
-          <w:sz w:val="22"/>
-          <w:szCs w:val="22"/>
-        </w:rPr>
-        <w:t>ISS Chatbot</w:t>
-      </w:r>
-      <w:r>
-        <w:rPr>
-          <w:rFonts w:ascii="Arial" w:hAnsi="Arial" w:cs="Arial"/>
-          <w:color w:val="auto"/>
-          <w:sz w:val="22"/>
-          <w:szCs w:val="22"/>
-        </w:rPr>
-        <w:t xml:space="preserve"> Solution – Sample Input</w:t>
-      </w:r>
-      <w:bookmarkEnd w:id="1"/>
-    </w:p>
-    <w:p>
-      <w:pPr>
-        <w:pStyle w:val="Heading2"/>
-        <w:numPr>
-          <w:ilvl w:val="0"/>
-          <w:numId w:val="0"/>
-        </w:numPr>
-        <w:ind w:left="576"/>
-        <w:rPr>
-          <w:rFonts w:ascii="Arial" w:hAnsi="Arial" w:cs="Arial"/>
-          <w:color w:val="auto"/>
-          <w:sz w:val="22"/>
-          <w:szCs w:val="22"/>
-        </w:rPr>
-      </w:pPr>
-      <w:r>
-        <w:rPr>
-          <w:rFonts w:ascii="Arial" w:hAnsi="Arial" w:cs="Arial"/>
-          <w:color w:val="auto"/>
-          <w:sz w:val="22"/>
-          <w:szCs w:val="22"/>
-        </w:rPr>
-        <w:t xml:space="preserve">Graduates Are Hired </w:t>
-      </w:r>
-      <w:proofErr w:type="gramStart"/>
-      <w:r>
-        <w:rPr>
-          <w:rFonts w:ascii="Arial" w:hAnsi="Arial" w:cs="Arial"/>
-          <w:color w:val="auto"/>
-          <w:sz w:val="22"/>
-          <w:szCs w:val="22"/>
-        </w:rPr>
-        <w:t>By</w:t>
-      </w:r>
-      <w:proofErr w:type="gramEnd"/>
-      <w:r>
-        <w:rPr>
-          <w:rFonts w:ascii="Arial" w:hAnsi="Arial" w:cs="Arial"/>
-          <w:color w:val="auto"/>
-          <w:sz w:val="22"/>
-          <w:szCs w:val="22"/>
-        </w:rPr>
-        <w:t xml:space="preserve"> Companies like?</w:t>
-      </w:r>
-    </w:p>
-    <w:p>
-      <w:pPr>
-        <w:rPr>
-          <w:rFonts w:ascii="Arial" w:hAnsi="Arial" w:cs="Arial"/>
-        </w:rPr>
-      </w:pPr>
-    </w:p>
-    <w:p>
-      <w:pPr>
-        <w:pStyle w:val="Heading2"/>
-        <w:rPr>
-          <w:rFonts w:ascii="Arial" w:hAnsi="Arial" w:cs="Arial"/>
-          <w:color w:val="auto"/>
-          <w:sz w:val="22"/>
-          <w:szCs w:val="22"/>
-        </w:rPr>
-      </w:pPr>
-      <w:r>
-        <w:rPr>
-          <w:rFonts w:ascii="Arial" w:hAnsi="Arial" w:cs="Arial"/>
-          <w:color w:val="auto"/>
-          <w:sz w:val="22"/>
-          <w:szCs w:val="22"/>
-        </w:rPr>
-        <w:t>ISS Chatbot</w:t>
-      </w:r>
-      <w:r>
-        <w:rPr>
-          <w:rFonts w:ascii="Arial" w:hAnsi="Arial" w:cs="Arial"/>
-          <w:color w:val="auto"/>
-          <w:sz w:val="22"/>
-          <w:szCs w:val="22"/>
-        </w:rPr>
-        <w:t xml:space="preserve"> – Sample Output</w:t>
-      </w:r>
-    </w:p>
-    <w:p>
-      <w:pPr>
-        <w:pStyle w:val="Heading2"/>
-        <w:numPr>
-          <w:ilvl w:val="0"/>
-          <w:numId w:val="0"/>
-        </w:numPr>
-        <w:ind w:left="576"/>
-        <w:rPr>
-          <w:rFonts w:ascii="Arial" w:hAnsi="Arial" w:cs="Arial"/>
-          <w:color w:val="auto"/>
-          <w:sz w:val="22"/>
-          <w:szCs w:val="22"/>
-        </w:rPr>
-      </w:pPr>
-      <w:r>
-        <w:rPr>
-          <w:rFonts w:ascii="Arial" w:hAnsi="Arial" w:cs="Arial"/>
-          <w:color w:val="auto"/>
-          <w:sz w:val="22"/>
-          <w:szCs w:val="22"/>
-        </w:rPr>
-        <w:t>IBM</w:t>
-      </w:r>
-    </w:p>
-    <w:p>
-      <w:pPr>
-        <w:pStyle w:val="Heading2"/>
-        <w:numPr>
-          <w:ilvl w:val="0"/>
-          <w:numId w:val="0"/>
-        </w:numPr>
-        <w:ind w:left="576"/>
-        <w:rPr>
-          <w:rFonts w:ascii="Arial" w:hAnsi="Arial" w:cs="Arial"/>
-          <w:color w:val="auto"/>
-          <w:sz w:val="22"/>
-          <w:szCs w:val="22"/>
-        </w:rPr>
-      </w:pPr>
-      <w:r>
-        <w:rPr>
-          <w:rFonts w:ascii="Arial" w:hAnsi="Arial" w:cs="Arial"/>
-          <w:color w:val="auto"/>
-          <w:sz w:val="22"/>
-          <w:szCs w:val="22"/>
-        </w:rPr>
-        <w:t>OCBC Bank</w:t>
-      </w:r>
-    </w:p>
-    <w:p>
-      <w:pPr>
-        <w:pStyle w:val="Heading2"/>
-        <w:numPr>
-          <w:ilvl w:val="0"/>
-          <w:numId w:val="0"/>
-        </w:numPr>
-        <w:ind w:left="576"/>
-        <w:rPr>
-          <w:rFonts w:ascii="Arial" w:hAnsi="Arial" w:cs="Arial"/>
-          <w:color w:val="auto"/>
-          <w:sz w:val="22"/>
-          <w:szCs w:val="22"/>
-        </w:rPr>
-      </w:pPr>
-      <w:r>
-        <w:rPr>
-          <w:rFonts w:ascii="Arial" w:hAnsi="Arial" w:cs="Arial"/>
-          <w:color w:val="auto"/>
-          <w:sz w:val="22"/>
-          <w:szCs w:val="22"/>
-        </w:rPr>
-        <w:t>Tan Tock Seng Hospital</w:t>
-      </w:r>
-    </w:p>
-    <w:p>
-      <w:pPr>
-        <w:pStyle w:val="Heading2"/>
-        <w:numPr>
-          <w:ilvl w:val="0"/>
-          <w:numId w:val="0"/>
-        </w:numPr>
-        <w:ind w:left="576"/>
-        <w:rPr>
-          <w:rFonts w:ascii="Arial" w:hAnsi="Arial" w:cs="Arial"/>
-          <w:color w:val="auto"/>
-          <w:sz w:val="22"/>
-          <w:szCs w:val="22"/>
-        </w:rPr>
-      </w:pPr>
-      <w:r>
-        <w:rPr>
-          <w:rFonts w:ascii="Arial" w:hAnsi="Arial" w:cs="Arial"/>
-          <w:color w:val="auto"/>
-          <w:sz w:val="22"/>
-          <w:szCs w:val="22"/>
-        </w:rPr>
-        <w:t>Singtel</w:t>
-      </w:r>
-    </w:p>
-    <w:p>
-      <w:pPr>
-        <w:pStyle w:val="Heading2"/>
-        <w:numPr>
-          <w:ilvl w:val="0"/>
-          <w:numId w:val="0"/>
-        </w:numPr>
-        <w:ind w:left="576"/>
-        <w:rPr>
-          <w:rFonts w:ascii="Arial" w:hAnsi="Arial" w:cs="Arial"/>
-          <w:color w:val="auto"/>
-          <w:sz w:val="22"/>
-          <w:szCs w:val="22"/>
-        </w:rPr>
-      </w:pPr>
-      <w:r>
-        <w:rPr>
-          <w:rFonts w:ascii="Arial" w:hAnsi="Arial" w:cs="Arial"/>
-          <w:color w:val="auto"/>
-          <w:sz w:val="22"/>
-          <w:szCs w:val="22"/>
-        </w:rPr>
-        <w:t>Singapore Pools</w:t>
-      </w:r>
-    </w:p>
     <w:p/>
     <w:p>
       <w:pPr>
@@ -2551,7 +2297,7 @@
           <w:rFonts w:ascii="Arial" w:hAnsi="Arial" w:cs="Arial"/>
         </w:rPr>
       </w:pPr>
-      <w:bookmarkStart w:id="2" w:name="_Ref7070189"/>
+      <w:bookmarkStart w:id="1" w:name="_Ref7070189"/>
       <w:r>
         <w:rPr>
           <w:rFonts w:ascii="Arial" w:hAnsi="Arial" w:cs="Arial"/>
@@ -2560,7 +2306,7 @@
         </w:rPr>
         <w:t xml:space="preserve"> </w:t>
       </w:r>
-      <w:bookmarkStart w:id="3" w:name="_Ref7070570"/>
+      <w:bookmarkStart w:id="2" w:name="_Ref7070570"/>
       <w:r>
         <w:rPr>
           <w:rFonts w:ascii="Arial" w:hAnsi="Arial" w:cs="Arial"/>
@@ -2569,7 +2315,7 @@
         </w:rPr>
         <w:t>LIMITATIONS</w:t>
       </w:r>
-      <w:bookmarkEnd w:id="3"/>
+      <w:bookmarkEnd w:id="2"/>
       <w:r>
         <w:rPr>
           <w:rFonts w:ascii="Arial" w:hAnsi="Arial" w:cs="Arial"/>
@@ -2579,7 +2325,7 @@
         <w:t xml:space="preserve"> </w:t>
       </w:r>
     </w:p>
-    <w:bookmarkEnd w:id="2"/>
+    <w:bookmarkEnd w:id="1"/>
     <w:p>
       <w:pPr>
         <w:rPr>
@@ -2664,7 +2410,6 @@
           <w:sz w:val="28"/>
           <w:szCs w:val="28"/>
         </w:rPr>
-        <w:lastRenderedPageBreak/>
         <w:t xml:space="preserve"> </w:t>
       </w:r>
       <w:r>
@@ -2782,6 +2527,7 @@
         <w:rPr>
           <w:rFonts w:ascii="Arial" w:hAnsi="Arial" w:cs="Arial"/>
         </w:rPr>
+        <w:lastRenderedPageBreak/>
         <w:t xml:space="preserve"> </w:t>
       </w:r>
       <w:r>
@@ -2939,7 +2685,7 @@
       </w:pPr>
     </w:p>
     <w:sectPr>
-      <w:headerReference w:type="default" r:id="rId12"/>
+      <w:headerReference w:type="default" r:id="rId11"/>
       <w:pgSz w:w="11906" w:h="16838"/>
       <w:pgMar w:top="1440" w:right="1440" w:bottom="1440" w:left="1440" w:header="706" w:footer="706" w:gutter="0"/>
       <w:cols w:space="708"/>
@@ -5826,7 +5572,7 @@
 </file>
 
 <file path=customXml/itemProps1.xml><?xml version="1.0" encoding="utf-8"?>
-<ds:datastoreItem xmlns:ds="http://schemas.openxmlformats.org/officeDocument/2006/customXml" ds:itemID="{162EAE02-0FE2-4AFA-A530-CD9A81179D63}">
+<ds:datastoreItem xmlns:ds="http://schemas.openxmlformats.org/officeDocument/2006/customXml" ds:itemID="{4F14B67B-F1CB-48E2-9CFF-DE2E578780F7}">
   <ds:schemaRefs>
     <ds:schemaRef ds:uri="http://schemas.openxmlformats.org/officeDocument/2006/bibliography"/>
   </ds:schemaRefs>

</xml_diff>